<commit_message>
collector categorize button working, after every 5th message the collector type is updated, no conversation control yet
</commit_message>
<xml_diff>
--- a/backend/data/user_categorize.docx
+++ b/backend/data/user_categorize.docx
@@ -5,6 +5,7 @@
     <w:p>
       <w:pPr>
         <w:rPr>
+          <w:rFonts w:asciiTheme="minorHAnsi" w:eastAsiaTheme="minorHAnsi" w:hAnsiTheme="minorHAnsi" w:cstheme="minorBidi"/>
           <w:lang w:val="en-US"/>
         </w:rPr>
       </w:pPr>
@@ -12,31 +13,7 @@
         <w:rPr>
           <w:lang w:val="en-US"/>
         </w:rPr>
-        <w:t>There are four types of users</w:t>
-      </w:r>
-      <w:r>
-        <w:rPr>
-          <w:lang w:val="en-US"/>
-        </w:rPr>
-        <w:t>: impulsive, thematic, investor</w:t>
-      </w:r>
-      <w:r>
-        <w:rPr>
-          <w:lang w:val="en-US"/>
-        </w:rPr>
-        <w:t>, art lover</w:t>
-      </w:r>
-      <w:r>
-        <w:rPr>
-          <w:lang w:val="en-US"/>
-        </w:rPr>
-        <w:t xml:space="preserve"> users</w:t>
-      </w:r>
-      <w:r>
-        <w:rPr>
-          <w:lang w:val="en-US"/>
-        </w:rPr>
-        <w:t xml:space="preserve">. </w:t>
+        <w:t xml:space="preserve">There are four types of users: impulsive, thematic, investor, art lover users. </w:t>
       </w:r>
     </w:p>
     <w:p>
@@ -49,31 +26,7 @@
         <w:rPr>
           <w:lang w:val="en-US"/>
         </w:rPr>
-        <w:t xml:space="preserve">If you are being asked what </w:t>
-      </w:r>
-      <w:r>
-        <w:rPr>
-          <w:lang w:val="en-US"/>
-        </w:rPr>
-        <w:t>the user’s category is</w:t>
-      </w:r>
-      <w:r>
-        <w:rPr>
-          <w:lang w:val="en-US"/>
-        </w:rPr>
-        <w:t xml:space="preserve"> or what is the user’s type, you have to response with one of these user types, depending on the previous conversation</w:t>
-      </w:r>
-      <w:r>
-        <w:rPr>
-          <w:lang w:val="en-US"/>
-        </w:rPr>
-        <w:t>, the information gained from the user’s questions</w:t>
-      </w:r>
-      <w:r>
-        <w:rPr>
-          <w:lang w:val="en-US"/>
-        </w:rPr>
-        <w:t>.</w:t>
+        <w:t xml:space="preserve">You can decide their category about their previous questions. </w:t>
       </w:r>
     </w:p>
     <w:p>
@@ -84,63 +37,15 @@
       </w:pPr>
       <w:r>
         <w:rPr>
-          <w:lang w:val="en-US"/>
-        </w:rPr>
-        <w:t xml:space="preserve">Investors: </w:t>
-      </w:r>
-      <w:r>
-        <w:rPr>
-          <w:lang w:val="en-US"/>
-        </w:rPr>
-        <w:t xml:space="preserve">Users who </w:t>
-      </w:r>
-      <w:r>
-        <w:rPr>
-          <w:lang w:val="en-US"/>
-        </w:rPr>
-        <w:t>are interested about auctions</w:t>
-      </w:r>
-      <w:r>
-        <w:rPr>
-          <w:lang w:val="en-US"/>
-        </w:rPr>
-        <w:t xml:space="preserve"> are investors. Users who don't have any favourite artists are investors. Users who are interested about</w:t>
-      </w:r>
-      <w:r>
-        <w:rPr>
-          <w:lang w:val="en-US"/>
-        </w:rPr>
-        <w:t xml:space="preserve"> the artwork’s</w:t>
-      </w:r>
-      <w:r>
-        <w:rPr>
-          <w:lang w:val="en-US"/>
-        </w:rPr>
-        <w:t xml:space="preserve"> prices are investors. </w:t>
-      </w:r>
-      <w:r>
-        <w:rPr>
-          <w:lang w:val="en-US"/>
-        </w:rPr>
-        <w:t xml:space="preserve">Users who don’t ask much about the artworks, but ask about their value, are investors. </w:t>
-      </w:r>
-      <w:r>
-        <w:rPr>
-          <w:lang w:val="en-US"/>
-        </w:rPr>
-        <w:t xml:space="preserve">Users who go to art fairs </w:t>
-      </w:r>
-      <w:r>
-        <w:rPr>
-          <w:lang w:val="en-US"/>
-        </w:rPr>
-        <w:t>can’t be</w:t>
-      </w:r>
-      <w:r>
-        <w:rPr>
-          <w:lang w:val="en-US"/>
-        </w:rPr>
-        <w:t xml:space="preserve"> investors. </w:t>
+          <w:rStyle w:val="Cmsor2Char"/>
+        </w:rPr>
+        <w:t>Investors:</w:t>
+      </w:r>
+      <w:r>
+        <w:rPr>
+          <w:lang w:val="en-US"/>
+        </w:rPr>
+        <w:t xml:space="preserve"> </w:t>
       </w:r>
     </w:p>
     <w:p>
@@ -153,6 +58,33 @@
         <w:rPr>
           <w:lang w:val="en-US"/>
         </w:rPr>
+        <w:t xml:space="preserve">Users who ask questions about auctions are investors. Users who don't have any </w:t>
+      </w:r>
+      <w:proofErr w:type="spellStart"/>
+      <w:r>
+        <w:rPr>
+          <w:lang w:val="en-US"/>
+        </w:rPr>
+        <w:t>favourite</w:t>
+      </w:r>
+      <w:proofErr w:type="spellEnd"/>
+      <w:r>
+        <w:rPr>
+          <w:lang w:val="en-US"/>
+        </w:rPr>
+        <w:t xml:space="preserve"> artists are investors. Users ask questions about the artwork’s prices are investors. Users who don’t ask much about the artworks but ask about their value are investors. Users who go to art fairs can’t be investors. </w:t>
+      </w:r>
+    </w:p>
+    <w:p>
+      <w:pPr>
+        <w:rPr>
+          <w:lang w:val="en-US"/>
+        </w:rPr>
+      </w:pPr>
+      <w:r>
+        <w:rPr>
+          <w:lang w:val="en-US"/>
+        </w:rPr>
         <w:t xml:space="preserve">If the user is not an investor, then we should check if s/he likes only one certain type of artwork. </w:t>
       </w:r>
     </w:p>
@@ -164,39 +96,15 @@
       </w:pPr>
       <w:r>
         <w:rPr>
-          <w:lang w:val="en-US"/>
-        </w:rPr>
-        <w:t xml:space="preserve">Thematic users: </w:t>
-      </w:r>
-      <w:r>
-        <w:rPr>
-          <w:lang w:val="en-US"/>
-        </w:rPr>
-        <w:t xml:space="preserve">If the user is interested in one certain type of artworks, then s/he </w:t>
-      </w:r>
-      <w:r>
-        <w:rPr>
-          <w:lang w:val="en-US"/>
-        </w:rPr>
-        <w:t>must</w:t>
-      </w:r>
-      <w:r>
-        <w:rPr>
-          <w:lang w:val="en-US"/>
-        </w:rPr>
-        <w:t xml:space="preserve"> be a thematic user. For </w:t>
-      </w:r>
-      <w:r>
-        <w:rPr>
-          <w:lang w:val="en-US"/>
-        </w:rPr>
-        <w:t>example,</w:t>
-      </w:r>
-      <w:r>
-        <w:rPr>
-          <w:lang w:val="en-US"/>
-        </w:rPr>
-        <w:t xml:space="preserve"> if a user is only interested in paintings, but nothing else, s/he is a thematic user. </w:t>
+          <w:rStyle w:val="Cmsor2Char"/>
+        </w:rPr>
+        <w:t>Thematic users</w:t>
+      </w:r>
+      <w:r>
+        <w:rPr>
+          <w:lang w:val="en-US"/>
+        </w:rPr>
+        <w:t xml:space="preserve">: </w:t>
       </w:r>
     </w:p>
     <w:p>
@@ -209,49 +117,55 @@
         <w:rPr>
           <w:lang w:val="en-US"/>
         </w:rPr>
-        <w:t xml:space="preserve">Impulsive users or art lovers: </w:t>
-      </w:r>
-      <w:r>
-        <w:rPr>
-          <w:lang w:val="en-US"/>
-        </w:rPr>
-        <w:t>If the user is interested in more than only type of artworks, then s/he is an impulsive user</w:t>
-      </w:r>
-      <w:r>
-        <w:rPr>
-          <w:lang w:val="en-US"/>
-        </w:rPr>
-        <w:t xml:space="preserve"> or an art lover</w:t>
-      </w:r>
-      <w:r>
-        <w:rPr>
-          <w:lang w:val="en-US"/>
-        </w:rPr>
-        <w:t xml:space="preserve">. </w:t>
-      </w:r>
-      <w:r>
-        <w:rPr>
-          <w:lang w:val="en-US"/>
-        </w:rPr>
-        <w:t>The difference between art lover and impulsive user is that the a</w:t>
-      </w:r>
-      <w:r>
-        <w:rPr>
-          <w:lang w:val="en-US"/>
-        </w:rPr>
-        <w:t>rt lover is a user who will not purchase artworks but interested about the artist, the artworks or the gallery and the art world in general</w:t>
-      </w:r>
-      <w:r>
-        <w:rPr>
-          <w:lang w:val="en-US"/>
-        </w:rPr>
-        <w:t>, but the impulsive user might buy artworks</w:t>
-      </w:r>
-      <w:r>
-        <w:rPr>
-          <w:lang w:val="en-US"/>
-        </w:rPr>
-        <w:t>.</w:t>
+        <w:t>These users have a specific area of interest within the art world, such as paintings or photography, and tend to focus their attention on that category. They may ask questions about specific artists, techniques, or styles within their chosen category. They are less likely to be interested in other art forms and may not be as concerned with the financial aspects of the artwork.</w:t>
+      </w:r>
+    </w:p>
+    <w:p>
+      <w:pPr>
+        <w:rPr>
+          <w:lang w:val="en-US"/>
+        </w:rPr>
+      </w:pPr>
+      <w:r>
+        <w:rPr>
+          <w:rStyle w:val="Cmsor2Char"/>
+        </w:rPr>
+        <w:t>Impulsive users:</w:t>
+      </w:r>
+      <w:r>
+        <w:rPr>
+          <w:lang w:val="en-US"/>
+        </w:rPr>
+        <w:t xml:space="preserve"> </w:t>
+      </w:r>
+    </w:p>
+    <w:p>
+      <w:pPr>
+        <w:rPr>
+          <w:lang w:val="en-US"/>
+        </w:rPr>
+      </w:pPr>
+      <w:r>
+        <w:rPr>
+          <w:lang w:val="en-US"/>
+        </w:rPr>
+        <w:t>These users are interested in a wide range of topics related to art, including both financial and artistic aspects. They may ask questions about artists, styles, techniques, as well as prices and values. They tend to be more spontaneous and les focused on any one area of interest, and may ask a variety of questions related to different categories of art.</w:t>
+      </w:r>
+    </w:p>
+    <w:p>
+      <w:r>
+        <w:rPr>
+          <w:rStyle w:val="Cmsor2Char"/>
+        </w:rPr>
+        <w:t>Art lover users</w:t>
+      </w:r>
+      <w:r>
+        <w:t xml:space="preserve">: </w:t>
+      </w:r>
+    </w:p>
+    <w:p>
+      <w:r>
+        <w:t>These users are also interested in a wide range of topics related to art but aren’t willing to purchase anything. They may ask questions about the artists, styles, techniques, but not values. They tend to be more spontaneous and less focused on any one area of interest, and may ask a variety of questions related to different categories of art.</w:t>
       </w:r>
     </w:p>
     <w:sectPr>
@@ -662,6 +576,36 @@
   <w:style w:type="paragraph" w:default="1" w:styleId="Norml">
     <w:name w:val="Normal"/>
     <w:qFormat/>
+    <w:rsid w:val="0049508E"/>
+    <w:pPr>
+      <w:spacing w:after="0" w:line="276" w:lineRule="auto"/>
+    </w:pPr>
+    <w:rPr>
+      <w:rFonts w:ascii="Arial" w:eastAsia="Arial" w:hAnsi="Arial" w:cs="Arial"/>
+      <w:lang w:val="en"/>
+    </w:rPr>
+  </w:style>
+  <w:style w:type="paragraph" w:styleId="Cmsor2">
+    <w:name w:val="heading 2"/>
+    <w:basedOn w:val="Norml"/>
+    <w:next w:val="Norml"/>
+    <w:link w:val="Cmsor2Char"/>
+    <w:uiPriority w:val="9"/>
+    <w:unhideWhenUsed/>
+    <w:qFormat/>
+    <w:rsid w:val="00B66E3F"/>
+    <w:pPr>
+      <w:keepNext/>
+      <w:keepLines/>
+      <w:spacing w:before="40"/>
+      <w:outlineLvl w:val="1"/>
+    </w:pPr>
+    <w:rPr>
+      <w:rFonts w:asciiTheme="majorHAnsi" w:eastAsiaTheme="majorEastAsia" w:hAnsiTheme="majorHAnsi" w:cstheme="majorBidi"/>
+      <w:color w:val="2F5496" w:themeColor="accent1" w:themeShade="BF"/>
+      <w:sz w:val="26"/>
+      <w:szCs w:val="26"/>
+    </w:rPr>
   </w:style>
   <w:style w:type="character" w:default="1" w:styleId="Bekezdsalapbettpusa">
     <w:name w:val="Default Paragraph Font"/>
@@ -689,6 +633,20 @@
     <w:uiPriority w:val="99"/>
     <w:semiHidden/>
     <w:unhideWhenUsed/>
+  </w:style>
+  <w:style w:type="character" w:customStyle="1" w:styleId="Cmsor2Char">
+    <w:name w:val="Címsor 2 Char"/>
+    <w:basedOn w:val="Bekezdsalapbettpusa"/>
+    <w:link w:val="Cmsor2"/>
+    <w:uiPriority w:val="9"/>
+    <w:rsid w:val="00B66E3F"/>
+    <w:rPr>
+      <w:rFonts w:asciiTheme="majorHAnsi" w:eastAsiaTheme="majorEastAsia" w:hAnsiTheme="majorHAnsi" w:cstheme="majorBidi"/>
+      <w:color w:val="2F5496" w:themeColor="accent1" w:themeShade="BF"/>
+      <w:sz w:val="26"/>
+      <w:szCs w:val="26"/>
+      <w:lang w:val="en"/>
+    </w:rPr>
   </w:style>
 </w:styles>
 </file>

</xml_diff>